<commit_message>
Add scheme, update readme and vision
</commit_message>
<xml_diff>
--- a/Documents/DescriptionWork.docx
+++ b/Documents/DescriptionWork.docx
@@ -16,9 +16,11 @@
         </w:rPr>
         <w:t xml:space="preserve">Цифровой гид - </w:t>
       </w:r>
+      <w:proofErr w:type="spellStart"/>
       <w:r>
         <w:t>BrightSpot</w:t>
       </w:r>
+      <w:proofErr w:type="spellEnd"/>
     </w:p>
     <w:p>
       <w:pPr>
@@ -128,6 +130,67 @@
     </w:p>
     <w:p>
       <w:pPr>
+        <w:rPr>
+          <w:lang w:val="ru-RU"/>
+        </w:rPr>
+      </w:pPr>
+      <w:r>
+        <w:rPr>
+          <w:noProof/>
+        </w:rPr>
+        <w:lastRenderedPageBreak/>
+        <w:drawing>
+          <wp:inline distT="0" distB="0" distL="0" distR="0" wp14:anchorId="16FBEA73" wp14:editId="76E0B19F">
+            <wp:extent cx="9098280" cy="4330801"/>
+            <wp:effectExtent l="0" t="0" r="0" b="0"/>
+            <wp:docPr id="3" name="Рисунок 3"/>
+            <wp:cNvGraphicFramePr>
+              <a:graphicFrameLocks xmlns:a="http://schemas.openxmlformats.org/drawingml/2006/main" noChangeAspect="1"/>
+            </wp:cNvGraphicFramePr>
+            <a:graphic xmlns:a="http://schemas.openxmlformats.org/drawingml/2006/main">
+              <a:graphicData uri="http://schemas.openxmlformats.org/drawingml/2006/picture">
+                <pic:pic xmlns:pic="http://schemas.openxmlformats.org/drawingml/2006/picture">
+                  <pic:nvPicPr>
+                    <pic:cNvPr id="0" name="Picture 1"/>
+                    <pic:cNvPicPr>
+                      <a:picLocks noChangeAspect="1" noChangeArrowheads="1"/>
+                    </pic:cNvPicPr>
+                  </pic:nvPicPr>
+                  <pic:blipFill>
+                    <a:blip r:embed="rId6">
+                      <a:extLst>
+                        <a:ext uri="{28A0092B-C50C-407E-A947-70E740481C1C}">
+                          <a14:useLocalDpi xmlns:a14="http://schemas.microsoft.com/office/drawing/2010/main" val="0"/>
+                        </a:ext>
+                      </a:extLst>
+                    </a:blip>
+                    <a:srcRect/>
+                    <a:stretch>
+                      <a:fillRect/>
+                    </a:stretch>
+                  </pic:blipFill>
+                  <pic:spPr bwMode="auto">
+                    <a:xfrm>
+                      <a:off x="0" y="0"/>
+                      <a:ext cx="9145025" cy="4353052"/>
+                    </a:xfrm>
+                    <a:prstGeom prst="rect">
+                      <a:avLst/>
+                    </a:prstGeom>
+                    <a:noFill/>
+                    <a:ln>
+                      <a:noFill/>
+                    </a:ln>
+                  </pic:spPr>
+                </pic:pic>
+              </a:graphicData>
+            </a:graphic>
+          </wp:inline>
+        </w:drawing>
+      </w:r>
+    </w:p>
+    <w:p>
+      <w:pPr>
         <w:pStyle w:val="2"/>
         <w:rPr>
           <w:lang w:val="ru-RU"/>
@@ -218,13 +281,7 @@
         <w:rPr>
           <w:lang w:val="ru-RU"/>
         </w:rPr>
-        <w:t xml:space="preserve">- Вывод дополнительной информации о </w:t>
-      </w:r>
-      <w:r>
-        <w:rPr>
-          <w:lang w:val="ru-RU"/>
-        </w:rPr>
-        <w:t xml:space="preserve">условиях для фотографий (Время суток, погода и т.д.) </w:t>
+        <w:t xml:space="preserve">- Вывод дополнительной информации о условиях для фотографий (Время суток, погода и т.д.) </w:t>
       </w:r>
     </w:p>
     <w:p>
@@ -250,14 +307,244 @@
         <w:rPr>
           <w:lang w:val="ru-RU"/>
         </w:rPr>
+        <w:t>- Создание пути для обхода наиболее интересных мест, по мнению пользователя, с возможностью поделиться с другими людьми</w:t>
+      </w:r>
+    </w:p>
+    <w:p>
+      <w:pPr>
+        <w:pStyle w:val="2"/>
+        <w:rPr>
+          <w:lang w:val="ru-RU"/>
+        </w:rPr>
+      </w:pPr>
+      <w:bookmarkStart w:id="4" w:name="аналоги"/>
+      <w:r>
+        <w:rPr>
+          <w:lang w:val="ru-RU"/>
+        </w:rPr>
+        <w:t>4. Аналоги</w:t>
+      </w:r>
+    </w:p>
+    <w:bookmarkEnd w:id="4"/>
+    <w:p>
+      <w:pPr>
+        <w:rPr>
+          <w:lang w:val="ru-RU"/>
+        </w:rPr>
+      </w:pPr>
+      <w:r>
+        <w:rPr>
+          <w:lang w:val="ru-RU"/>
+        </w:rPr>
+        <w:t xml:space="preserve">Классификация по функционалу: </w:t>
+      </w:r>
+    </w:p>
+    <w:p>
+      <w:pPr>
+        <w:rPr>
+          <w:lang w:val="ru-RU"/>
+        </w:rPr>
+      </w:pPr>
+      <w:r>
+        <w:rPr>
+          <w:lang w:val="ru-RU"/>
+        </w:rPr>
+        <w:t xml:space="preserve">- Возможность делиться фотографиями: </w:t>
+      </w:r>
+    </w:p>
+    <w:p>
+      <w:pPr>
+        <w:ind w:firstLine="720"/>
+        <w:rPr>
+          <w:lang w:val="ru-RU"/>
+        </w:rPr>
+      </w:pPr>
+      <w:r>
+        <w:rPr>
+          <w:lang w:val="ru-RU"/>
+        </w:rPr>
+        <w:t xml:space="preserve">- </w:t>
+      </w:r>
+      <w:r>
+        <w:t>Instagram</w:t>
+      </w:r>
+      <w:r>
+        <w:rPr>
+          <w:lang w:val="ru-RU"/>
+        </w:rPr>
+        <w:t xml:space="preserve"> </w:t>
+      </w:r>
+    </w:p>
+    <w:p>
+      <w:pPr>
+        <w:ind w:firstLine="720"/>
+        <w:rPr>
+          <w:lang w:val="ru-RU"/>
+        </w:rPr>
+      </w:pPr>
+      <w:r>
+        <w:rPr>
+          <w:lang w:val="ru-RU"/>
+        </w:rPr>
         <w:lastRenderedPageBreak/>
-        <w:t>- Создание пути для обхода наиболее интересных мест, по мнению пользователя, с возможностью поделиться с друг</w:t>
-      </w:r>
-      <w:r>
-        <w:rPr>
-          <w:lang w:val="ru-RU"/>
-        </w:rPr>
-        <w:t>ими людьми</w:t>
+        <w:t xml:space="preserve">- Другие социальные сети </w:t>
+      </w:r>
+    </w:p>
+    <w:p>
+      <w:pPr>
+        <w:rPr>
+          <w:lang w:val="ru-RU"/>
+        </w:rPr>
+      </w:pPr>
+      <w:r>
+        <w:rPr>
+          <w:lang w:val="ru-RU"/>
+        </w:rPr>
+        <w:t xml:space="preserve">- Поиск мест в городе: </w:t>
+      </w:r>
+    </w:p>
+    <w:p>
+      <w:pPr>
+        <w:ind w:firstLine="720"/>
+        <w:rPr>
+          <w:lang w:val="ru-RU"/>
+        </w:rPr>
+      </w:pPr>
+      <w:r>
+        <w:rPr>
+          <w:lang w:val="ru-RU"/>
+        </w:rPr>
+        <w:t xml:space="preserve">- </w:t>
+      </w:r>
+      <w:r>
+        <w:t>Google</w:t>
+      </w:r>
+      <w:r>
+        <w:rPr>
+          <w:lang w:val="ru-RU"/>
+        </w:rPr>
+        <w:t xml:space="preserve"> Карты </w:t>
+      </w:r>
+    </w:p>
+    <w:p>
+      <w:pPr>
+        <w:ind w:firstLine="720"/>
+        <w:rPr>
+          <w:lang w:val="ru-RU"/>
+        </w:rPr>
+      </w:pPr>
+      <w:r>
+        <w:rPr>
+          <w:lang w:val="ru-RU"/>
+        </w:rPr>
+        <w:t xml:space="preserve">- </w:t>
+      </w:r>
+      <w:proofErr w:type="spellStart"/>
+      <w:r>
+        <w:rPr>
+          <w:lang w:val="ru-RU"/>
+        </w:rPr>
+        <w:t>Яндекс.Карты</w:t>
+      </w:r>
+      <w:proofErr w:type="spellEnd"/>
+      <w:r>
+        <w:rPr>
+          <w:lang w:val="ru-RU"/>
+        </w:rPr>
+        <w:t xml:space="preserve"> </w:t>
+      </w:r>
+    </w:p>
+    <w:p>
+      <w:pPr>
+        <w:rPr>
+          <w:lang w:val="ru-RU"/>
+        </w:rPr>
+      </w:pPr>
+      <w:r>
+        <w:rPr>
+          <w:lang w:val="ru-RU"/>
+        </w:rPr>
+        <w:t xml:space="preserve">- Гид по городу: </w:t>
+      </w:r>
+    </w:p>
+    <w:p>
+      <w:pPr>
+        <w:ind w:firstLine="720"/>
+        <w:rPr>
+          <w:lang w:val="ru-RU"/>
+        </w:rPr>
+      </w:pPr>
+      <w:r>
+        <w:rPr>
+          <w:lang w:val="ru-RU"/>
+        </w:rPr>
+        <w:t xml:space="preserve">- </w:t>
+      </w:r>
+      <w:proofErr w:type="spellStart"/>
+      <w:r>
+        <w:t>izi</w:t>
+      </w:r>
+      <w:proofErr w:type="spellEnd"/>
+      <w:r>
+        <w:rPr>
+          <w:lang w:val="ru-RU"/>
+        </w:rPr>
+        <w:t xml:space="preserve">. </w:t>
+      </w:r>
+      <w:r>
+        <w:t>Travel</w:t>
+      </w:r>
+      <w:r>
+        <w:rPr>
+          <w:lang w:val="ru-RU"/>
+        </w:rPr>
+        <w:t xml:space="preserve"> гид-путеводитель </w:t>
+      </w:r>
+    </w:p>
+    <w:p>
+      <w:pPr>
+        <w:ind w:firstLine="720"/>
+        <w:rPr>
+          <w:lang w:val="ru-RU"/>
+        </w:rPr>
+      </w:pPr>
+      <w:r>
+        <w:rPr>
+          <w:lang w:val="ru-RU"/>
+        </w:rPr>
+        <w:t xml:space="preserve">- </w:t>
+      </w:r>
+      <w:r>
+        <w:t>Maps</w:t>
+      </w:r>
+      <w:r>
+        <w:rPr>
+          <w:lang w:val="ru-RU"/>
+        </w:rPr>
+        <w:t>.</w:t>
+      </w:r>
+      <w:r>
+        <w:t>me</w:t>
+      </w:r>
+      <w:r>
+        <w:rPr>
+          <w:lang w:val="ru-RU"/>
+        </w:rPr>
+        <w:t xml:space="preserve"> </w:t>
+      </w:r>
+    </w:p>
+    <w:p>
+      <w:pPr>
+        <w:ind w:firstLine="720"/>
+        <w:rPr>
+          <w:lang w:val="ru-RU"/>
+        </w:rPr>
+      </w:pPr>
+      <w:r>
+        <w:rPr>
+          <w:lang w:val="ru-RU"/>
+        </w:rPr>
+        <w:t>- И т.д.</w:t>
       </w:r>
     </w:p>
     <w:p>
@@ -267,238 +554,12 @@
           <w:lang w:val="ru-RU"/>
         </w:rPr>
       </w:pPr>
-      <w:bookmarkStart w:id="4" w:name="аналоги"/>
-      <w:r>
-        <w:rPr>
-          <w:lang w:val="ru-RU"/>
-        </w:rPr>
-        <w:t>4. Аналоги</w:t>
-      </w:r>
-    </w:p>
-    <w:bookmarkEnd w:id="4"/>
-    <w:p>
-      <w:pPr>
-        <w:rPr>
-          <w:lang w:val="ru-RU"/>
-        </w:rPr>
-      </w:pPr>
-      <w:r>
-        <w:rPr>
-          <w:lang w:val="ru-RU"/>
-        </w:rPr>
-        <w:t xml:space="preserve">Классификация по функционалу: </w:t>
-      </w:r>
-    </w:p>
-    <w:p>
-      <w:pPr>
-        <w:rPr>
-          <w:lang w:val="ru-RU"/>
-        </w:rPr>
-      </w:pPr>
-      <w:r>
-        <w:rPr>
-          <w:lang w:val="ru-RU"/>
-        </w:rPr>
-        <w:t xml:space="preserve">- Возможность делиться фотографиями: </w:t>
-      </w:r>
-    </w:p>
-    <w:p>
-      <w:pPr>
-        <w:ind w:firstLine="720"/>
-        <w:rPr>
-          <w:lang w:val="ru-RU"/>
-        </w:rPr>
-      </w:pPr>
-      <w:r>
-        <w:rPr>
-          <w:lang w:val="ru-RU"/>
-        </w:rPr>
-        <w:t xml:space="preserve">- </w:t>
-      </w:r>
-      <w:r>
-        <w:t>Instagram</w:t>
-      </w:r>
-      <w:r>
-        <w:rPr>
-          <w:lang w:val="ru-RU"/>
-        </w:rPr>
-        <w:t xml:space="preserve"> </w:t>
-      </w:r>
-    </w:p>
-    <w:p>
-      <w:pPr>
-        <w:ind w:firstLine="720"/>
-        <w:rPr>
-          <w:lang w:val="ru-RU"/>
-        </w:rPr>
-      </w:pPr>
-      <w:r>
-        <w:rPr>
-          <w:lang w:val="ru-RU"/>
-        </w:rPr>
-        <w:t xml:space="preserve">- Другие социальные сети </w:t>
-      </w:r>
-    </w:p>
-    <w:p>
-      <w:pPr>
-        <w:rPr>
-          <w:lang w:val="ru-RU"/>
-        </w:rPr>
-      </w:pPr>
-      <w:r>
-        <w:rPr>
-          <w:lang w:val="ru-RU"/>
-        </w:rPr>
-        <w:t xml:space="preserve">- Поиск мест в городе: </w:t>
-      </w:r>
-    </w:p>
-    <w:p>
-      <w:pPr>
-        <w:ind w:firstLine="720"/>
-        <w:rPr>
-          <w:lang w:val="ru-RU"/>
-        </w:rPr>
-      </w:pPr>
-      <w:r>
-        <w:rPr>
-          <w:lang w:val="ru-RU"/>
-        </w:rPr>
-        <w:t xml:space="preserve">- </w:t>
-      </w:r>
-      <w:r>
-        <w:t>Google</w:t>
-      </w:r>
-      <w:r>
-        <w:rPr>
-          <w:lang w:val="ru-RU"/>
-        </w:rPr>
-        <w:t xml:space="preserve"> Карты </w:t>
-      </w:r>
-    </w:p>
-    <w:p>
-      <w:pPr>
-        <w:ind w:firstLine="720"/>
-        <w:rPr>
-          <w:lang w:val="ru-RU"/>
-        </w:rPr>
-      </w:pPr>
-      <w:r>
-        <w:rPr>
-          <w:lang w:val="ru-RU"/>
-        </w:rPr>
-        <w:t xml:space="preserve">- Яндекс.Карты </w:t>
-      </w:r>
-    </w:p>
-    <w:p>
-      <w:pPr>
-        <w:rPr>
-          <w:lang w:val="ru-RU"/>
-        </w:rPr>
-      </w:pPr>
-      <w:r>
-        <w:rPr>
-          <w:lang w:val="ru-RU"/>
-        </w:rPr>
-        <w:t xml:space="preserve">- Гид по городу: </w:t>
-      </w:r>
-    </w:p>
-    <w:p>
-      <w:pPr>
-        <w:ind w:firstLine="720"/>
-        <w:rPr>
-          <w:lang w:val="ru-RU"/>
-        </w:rPr>
-      </w:pPr>
-      <w:r>
-        <w:rPr>
-          <w:lang w:val="ru-RU"/>
-        </w:rPr>
-        <w:t xml:space="preserve">- </w:t>
-      </w:r>
-      <w:r>
-        <w:t>izi</w:t>
-      </w:r>
-      <w:r>
-        <w:rPr>
-          <w:lang w:val="ru-RU"/>
-        </w:rPr>
-        <w:t xml:space="preserve">. </w:t>
-      </w:r>
-      <w:r>
-        <w:t>Travel</w:t>
-      </w:r>
-      <w:r>
-        <w:rPr>
-          <w:lang w:val="ru-RU"/>
-        </w:rPr>
-        <w:t xml:space="preserve"> гид-путеводитель </w:t>
-      </w:r>
-    </w:p>
-    <w:p>
-      <w:pPr>
-        <w:ind w:firstLine="720"/>
-        <w:rPr>
-          <w:lang w:val="ru-RU"/>
-        </w:rPr>
-      </w:pPr>
-      <w:r>
-        <w:rPr>
-          <w:lang w:val="ru-RU"/>
-        </w:rPr>
-        <w:t xml:space="preserve">- </w:t>
-      </w:r>
-      <w:r>
-        <w:t>Maps</w:t>
-      </w:r>
-      <w:r>
-        <w:rPr>
-          <w:lang w:val="ru-RU"/>
-        </w:rPr>
-        <w:t>.</w:t>
-      </w:r>
-      <w:r>
-        <w:t>me</w:t>
-      </w:r>
-      <w:r>
-        <w:rPr>
-          <w:lang w:val="ru-RU"/>
-        </w:rPr>
-        <w:t xml:space="preserve"> </w:t>
-      </w:r>
-    </w:p>
-    <w:p>
-      <w:pPr>
-        <w:ind w:firstLine="720"/>
-        <w:rPr>
-          <w:lang w:val="ru-RU"/>
-        </w:rPr>
-      </w:pPr>
-      <w:r>
-        <w:rPr>
-          <w:lang w:val="ru-RU"/>
-        </w:rPr>
-        <w:t>- И т.д.</w:t>
-      </w:r>
-    </w:p>
-    <w:p>
-      <w:pPr>
-        <w:pStyle w:val="2"/>
-        <w:rPr>
-          <w:lang w:val="ru-RU"/>
-        </w:rPr>
-      </w:pPr>
       <w:bookmarkStart w:id="5" w:name="схема-потоков-данных"/>
       <w:r>
         <w:rPr>
           <w:lang w:val="ru-RU"/>
         </w:rPr>
-        <w:t>5. Схема п</w:t>
-      </w:r>
-      <w:r>
-        <w:rPr>
-          <w:lang w:val="ru-RU"/>
-        </w:rPr>
-        <w:t>отоков данных</w:t>
+        <w:t>5. Схема потоков данных</w:t>
       </w:r>
     </w:p>
     <w:bookmarkEnd w:id="5"/>
@@ -532,7 +593,7 @@
                     </pic:cNvPicPr>
                   </pic:nvPicPr>
                   <pic:blipFill>
-                    <a:blip r:embed="rId6">
+                    <a:blip r:embed="rId7">
                       <a:extLst>
                         <a:ext uri="{28A0092B-C50C-407E-A947-70E740481C1C}">
                           <a14:useLocalDpi xmlns:a14="http://schemas.microsoft.com/office/drawing/2010/main" val="0"/>
@@ -829,6 +890,13 @@
     <w:lsdException w:name="Placeholder Text" w:semiHidden="1"/>
     <w:lsdException w:name="Light Shading"/>
     <w:lsdException w:name="Light List"/>
+    <w:lsdException w:name="Light Grid"/>
+    <w:lsdException w:name="Medium Shading 1"/>
+    <w:lsdException w:name="Medium Shading 2"/>
+    <w:lsdException w:name="Medium List 1"/>
+    <w:lsdException w:name="Medium List 2"/>
+    <w:lsdException w:name="Medium Grid 1"/>
+    <w:lsdException w:name="Medium Grid 2"/>
     <w:lsdException w:name="Medium Grid 3"/>
     <w:lsdException w:name="Dark List"/>
     <w:lsdException w:name="Colorful Shading"/>

</xml_diff>